<commit_message>
diploma first part done
</commit_message>
<xml_diff>
--- a/Шамсиев. Отчет по практике.docx
+++ b/Шамсиев. Отчет по практике.docx
@@ -2603,7 +2603,7 @@
         <w:rPr>
           <w:rFonts w:ascii="Times New Roman" w:eastAsia="Times New Roman" w:hAnsi="Times New Roman" w:cs="Times New Roman"/>
           <w:color w:val="auto"/>
-          <w:sz w:val="32"/>
+          <w:sz w:val="36"/>
           <w:szCs w:val="28"/>
           <w:lang w:eastAsia="ru-RU"/>
         </w:rPr>
@@ -2611,28 +2611,28 @@
       <w:r>
         <w:rPr>
           <w:color w:val="auto"/>
-          <w:sz w:val="20"/>
+          <w:sz w:val="22"/>
         </w:rPr>
         <w:t xml:space="preserve">Рисунок </w:t>
       </w:r>
       <w:r>
         <w:rPr>
           <w:color w:val="auto"/>
-          <w:sz w:val="20"/>
+          <w:sz w:val="22"/>
         </w:rPr>
         <w:fldChar w:fldCharType="begin"/>
       </w:r>
       <w:r>
         <w:rPr>
           <w:color w:val="auto"/>
-          <w:sz w:val="20"/>
+          <w:sz w:val="22"/>
         </w:rPr>
         <w:instrText xml:space="preserve"> SEQ Рисунок \* ARABIC </w:instrText>
       </w:r>
       <w:r>
         <w:rPr>
           <w:color w:val="auto"/>
-          <w:sz w:val="20"/>
+          <w:sz w:val="22"/>
         </w:rPr>
         <w:fldChar w:fldCharType="separate"/>
       </w:r>
@@ -2640,21 +2640,21 @@
         <w:rPr>
           <w:noProof/>
           <w:color w:val="auto"/>
-          <w:sz w:val="20"/>
+          <w:sz w:val="22"/>
         </w:rPr>
         <w:t>1</w:t>
       </w:r>
       <w:r>
         <w:rPr>
           <w:color w:val="auto"/>
-          <w:sz w:val="20"/>
+          <w:sz w:val="22"/>
         </w:rPr>
         <w:fldChar w:fldCharType="end"/>
       </w:r>
       <w:r>
         <w:rPr>
           <w:color w:val="auto"/>
-          <w:sz w:val="20"/>
+          <w:sz w:val="22"/>
         </w:rPr>
         <w:t>. Пример графического представления семантического графа</w:t>
       </w:r>
@@ -4712,18 +4712,14 @@
     </w:p>
     <w:p>
       <w:pPr>
+        <w:keepNext/>
         <w:spacing w:before="100" w:beforeAutospacing="1" w:after="100" w:afterAutospacing="1" w:line="360" w:lineRule="auto"/>
         <w:jc w:val="both"/>
-        <w:rPr>
-          <w:rFonts w:ascii="Times New Roman" w:eastAsia="Times New Roman" w:hAnsi="Times New Roman" w:cs="Times New Roman"/>
-          <w:sz w:val="28"/>
-          <w:szCs w:val="28"/>
-          <w:lang w:eastAsia="ru-RU"/>
-        </w:rPr>
-      </w:pPr>
-      <w:r>
-        <w:rPr>
-          <w:rFonts w:ascii="Times New Roman" w:eastAsia="Times New Roman" w:hAnsi="Times New Roman" w:cs="Times New Roman"/>
+      </w:pPr>
+      <w:r>
+        <w:rPr>
+          <w:rFonts w:ascii="Times New Roman" w:eastAsia="Times New Roman" w:hAnsi="Times New Roman" w:cs="Times New Roman"/>
+          <w:noProof/>
           <w:sz w:val="28"/>
           <w:szCs w:val="28"/>
           <w:lang w:eastAsia="ru-RU"/>
@@ -4767,6 +4763,84 @@
     </w:p>
     <w:p>
       <w:pPr>
+        <w:pStyle w:val="ad"/>
+        <w:jc w:val="both"/>
+        <w:rPr>
+          <w:rFonts w:ascii="Times New Roman" w:eastAsia="Times New Roman" w:hAnsi="Times New Roman" w:cs="Times New Roman"/>
+          <w:color w:val="000000" w:themeColor="text1"/>
+          <w:sz w:val="36"/>
+          <w:szCs w:val="28"/>
+          <w:lang w:eastAsia="ru-RU"/>
+        </w:rPr>
+      </w:pPr>
+      <w:r>
+        <w:rPr>
+          <w:color w:val="000000" w:themeColor="text1"/>
+          <w:sz w:val="22"/>
+        </w:rPr>
+        <w:t xml:space="preserve">Рисунок </w:t>
+      </w:r>
+      <w:r>
+        <w:rPr>
+          <w:color w:val="000000" w:themeColor="text1"/>
+          <w:sz w:val="22"/>
+        </w:rPr>
+        <w:fldChar w:fldCharType="begin"/>
+      </w:r>
+      <w:r>
+        <w:rPr>
+          <w:color w:val="000000" w:themeColor="text1"/>
+          <w:sz w:val="22"/>
+        </w:rPr>
+        <w:instrText xml:space="preserve"> SEQ Рисунок \* ARABIC </w:instrText>
+      </w:r>
+      <w:r>
+        <w:rPr>
+          <w:color w:val="000000" w:themeColor="text1"/>
+          <w:sz w:val="22"/>
+        </w:rPr>
+        <w:fldChar w:fldCharType="separate"/>
+      </w:r>
+      <w:r>
+        <w:rPr>
+          <w:noProof/>
+          <w:color w:val="000000" w:themeColor="text1"/>
+          <w:sz w:val="22"/>
+        </w:rPr>
+        <w:t>2</w:t>
+      </w:r>
+      <w:r>
+        <w:rPr>
+          <w:color w:val="000000" w:themeColor="text1"/>
+          <w:sz w:val="22"/>
+        </w:rPr>
+        <w:fldChar w:fldCharType="end"/>
+      </w:r>
+      <w:r>
+        <w:rPr>
+          <w:color w:val="000000" w:themeColor="text1"/>
+          <w:sz w:val="22"/>
+        </w:rPr>
+        <w:t xml:space="preserve">. </w:t>
+      </w:r>
+      <w:r>
+        <w:rPr>
+          <w:color w:val="000000" w:themeColor="text1"/>
+          <w:sz w:val="22"/>
+          <w:lang w:val="en-US"/>
+        </w:rPr>
+        <w:t xml:space="preserve">RDF </w:t>
+      </w:r>
+      <w:r>
+        <w:rPr>
+          <w:color w:val="000000" w:themeColor="text1"/>
+          <w:sz w:val="22"/>
+        </w:rPr>
+        <w:t>граф</w:t>
+      </w:r>
+    </w:p>
+    <w:p>
+      <w:pPr>
         <w:spacing w:before="100" w:beforeAutospacing="1" w:after="100" w:afterAutospacing="1" w:line="360" w:lineRule="auto"/>
         <w:jc w:val="both"/>
         <w:rPr>
@@ -6434,7 +6508,7 @@
           <w:szCs w:val="28"/>
           <w:lang w:eastAsia="ru-RU"/>
         </w:rPr>
-        <w:t>Заключение</w:t>
+        <w:t>Семантический рабочий стол</w:t>
       </w:r>
     </w:p>
     <w:p>
@@ -6448,6 +6522,85 @@
           <w:lang w:eastAsia="ru-RU"/>
         </w:rPr>
       </w:pPr>
+      <w:r>
+        <w:rPr>
+          <w:rFonts w:ascii="Times New Roman" w:eastAsia="Times New Roman" w:hAnsi="Times New Roman" w:cs="Times New Roman"/>
+          <w:sz w:val="28"/>
+          <w:szCs w:val="28"/>
+          <w:lang w:eastAsia="ru-RU"/>
+        </w:rPr>
+        <w:t>Семантический рабочий стол — это устройство, на котором каждый хранит всю свою цифровую информацию — документы, мультимедиа и сообщения. Они интерпретируются как ресурсы семантической паутины, каждый из которых имеет уникальный идентификатор (</w:t>
+      </w:r>
+      <w:hyperlink r:id="rId105" w:tooltip="URI" w:history="1">
+        <w:r>
+          <w:rPr>
+            <w:rFonts w:ascii="Times New Roman" w:eastAsia="Times New Roman" w:hAnsi="Times New Roman" w:cs="Times New Roman"/>
+            <w:sz w:val="28"/>
+            <w:szCs w:val="28"/>
+            <w:lang w:eastAsia="ru-RU"/>
+          </w:rPr>
+          <w:t>URI</w:t>
+        </w:r>
+      </w:hyperlink>
+      <w:r>
+        <w:rPr>
+          <w:rFonts w:ascii="Times New Roman" w:eastAsia="Times New Roman" w:hAnsi="Times New Roman" w:cs="Times New Roman"/>
+          <w:sz w:val="28"/>
+          <w:szCs w:val="28"/>
+          <w:lang w:eastAsia="ru-RU"/>
+        </w:rPr>
+        <w:t xml:space="preserve">), все данные доступны, и их можно запросить как </w:t>
+      </w:r>
+      <w:hyperlink r:id="rId106" w:tooltip="Resource Description Framework" w:history="1">
+        <w:r>
+          <w:rPr>
+            <w:rFonts w:ascii="Times New Roman" w:eastAsia="Times New Roman" w:hAnsi="Times New Roman" w:cs="Times New Roman"/>
+            <w:sz w:val="28"/>
+            <w:szCs w:val="28"/>
+            <w:lang w:eastAsia="ru-RU"/>
+          </w:rPr>
+          <w:t>RDF</w:t>
+        </w:r>
+      </w:hyperlink>
+      <w:r>
+        <w:rPr>
+          <w:rFonts w:ascii="Times New Roman" w:eastAsia="Times New Roman" w:hAnsi="Times New Roman" w:cs="Times New Roman"/>
+          <w:sz w:val="28"/>
+          <w:szCs w:val="28"/>
+          <w:lang w:eastAsia="ru-RU"/>
+        </w:rPr>
+        <w:t xml:space="preserve">-граф. Ресурсы из сети могут сохраняться, а авторским </w:t>
+      </w:r>
+      <w:proofErr w:type="spellStart"/>
+      <w:r>
+        <w:rPr>
+          <w:rFonts w:ascii="Times New Roman" w:eastAsia="Times New Roman" w:hAnsi="Times New Roman" w:cs="Times New Roman"/>
+          <w:sz w:val="28"/>
+          <w:szCs w:val="28"/>
+          <w:lang w:eastAsia="ru-RU"/>
+        </w:rPr>
+        <w:t>контентом</w:t>
+      </w:r>
+      <w:proofErr w:type="spellEnd"/>
+      <w:r>
+        <w:rPr>
+          <w:rFonts w:ascii="Times New Roman" w:eastAsia="Times New Roman" w:hAnsi="Times New Roman" w:cs="Times New Roman"/>
+          <w:sz w:val="28"/>
+          <w:szCs w:val="28"/>
+          <w:lang w:eastAsia="ru-RU"/>
+        </w:rPr>
+        <w:t xml:space="preserve"> можно делиться с другими. Онтологии позволяют пользователю выражать персональные интеллектуальные модели и формировать семантическую связку, соединяющую информацию и системы. Приложения действуют указанным образом, и хранение, считывание, взаимодействие происходят через онтологии и протоколы семантической </w:t>
+      </w:r>
+      <w:r>
+        <w:rPr>
+          <w:rFonts w:ascii="Times New Roman" w:eastAsia="Times New Roman" w:hAnsi="Times New Roman" w:cs="Times New Roman"/>
+          <w:sz w:val="28"/>
+          <w:szCs w:val="28"/>
+          <w:lang w:eastAsia="ru-RU"/>
+        </w:rPr>
+        <w:lastRenderedPageBreak/>
+        <w:t>паутины. Семантический рабочий стол — существенное дополнение к пользовательской памяти.</w:t>
+      </w:r>
     </w:p>
     <w:p>
       <w:pPr>
@@ -6460,14 +6613,808 @@
           <w:lang w:eastAsia="ru-RU"/>
         </w:rPr>
       </w:pPr>
+      <w:r>
+        <w:rPr>
+          <w:rFonts w:ascii="Times New Roman" w:eastAsia="Times New Roman" w:hAnsi="Times New Roman" w:cs="Times New Roman"/>
+          <w:sz w:val="28"/>
+          <w:szCs w:val="28"/>
+          <w:lang w:eastAsia="ru-RU"/>
+        </w:rPr>
+        <w:t xml:space="preserve">Представление семантического рабочего стола может рассматриваться как ответ на осознаваемые проблемы существующих пользовательских интерфейсов. Не обладая качественными </w:t>
+      </w:r>
+      <w:hyperlink r:id="rId107" w:tooltip="Метаданные" w:history="1">
+        <w:r>
+          <w:rPr>
+            <w:rFonts w:ascii="Times New Roman" w:eastAsia="Times New Roman" w:hAnsi="Times New Roman" w:cs="Times New Roman"/>
+            <w:sz w:val="28"/>
+            <w:szCs w:val="28"/>
+            <w:lang w:eastAsia="ru-RU"/>
+          </w:rPr>
+          <w:t>метаданными</w:t>
+        </w:r>
+      </w:hyperlink>
+      <w:r>
+        <w:rPr>
+          <w:rFonts w:ascii="Times New Roman" w:eastAsia="Times New Roman" w:hAnsi="Times New Roman" w:cs="Times New Roman"/>
+          <w:sz w:val="28"/>
+          <w:szCs w:val="28"/>
+          <w:lang w:eastAsia="ru-RU"/>
+        </w:rPr>
+        <w:t xml:space="preserve">, компьютеры не способны без труда узнавать множество зачастую необходимых атрибутов файлов. Например, предположим, что кто-то скачивает документ, созданный конкретным автором, по конкретной теме; </w:t>
+      </w:r>
+      <w:proofErr w:type="gramStart"/>
+      <w:r>
+        <w:rPr>
+          <w:rFonts w:ascii="Times New Roman" w:eastAsia="Times New Roman" w:hAnsi="Times New Roman" w:cs="Times New Roman"/>
+          <w:sz w:val="28"/>
+          <w:szCs w:val="28"/>
+          <w:lang w:eastAsia="ru-RU"/>
+        </w:rPr>
+        <w:t xml:space="preserve">хотя наверняка из документа будет ясна его тема, автор, источник и, возможно, информация об </w:t>
+      </w:r>
+      <w:hyperlink r:id="rId108" w:tooltip="Авторское право" w:history="1">
+        <w:r>
+          <w:rPr>
+            <w:rFonts w:ascii="Times New Roman" w:eastAsia="Times New Roman" w:hAnsi="Times New Roman" w:cs="Times New Roman"/>
+            <w:sz w:val="28"/>
+            <w:szCs w:val="28"/>
+            <w:lang w:eastAsia="ru-RU"/>
+          </w:rPr>
+          <w:t>авторском праве</w:t>
+        </w:r>
+      </w:hyperlink>
+      <w:r>
+        <w:rPr>
+          <w:rFonts w:ascii="Times New Roman" w:eastAsia="Times New Roman" w:hAnsi="Times New Roman" w:cs="Times New Roman"/>
+          <w:sz w:val="28"/>
+          <w:szCs w:val="28"/>
+          <w:lang w:eastAsia="ru-RU"/>
+        </w:rPr>
+        <w:t>, компьютеру может быть не так просто получить эту информацию и обрабатывать её в различных приложениях — таких, как файловые менеджеры, локальные поисковики файлов и т. д. Это означает, что компьютер не сможет осуществлять поиск, фильтрацию или иные действия над информацией с максимальной эффективностью.</w:t>
+      </w:r>
+      <w:proofErr w:type="gramEnd"/>
+      <w:r>
+        <w:rPr>
+          <w:rFonts w:ascii="Times New Roman" w:eastAsia="Times New Roman" w:hAnsi="Times New Roman" w:cs="Times New Roman"/>
+          <w:sz w:val="28"/>
+          <w:szCs w:val="28"/>
+          <w:lang w:eastAsia="ru-RU"/>
+        </w:rPr>
+        <w:t xml:space="preserve"> Это основная проблема, которой занимается </w:t>
+      </w:r>
+      <w:hyperlink r:id="rId109" w:tooltip="Семантическая паутина" w:history="1">
+        <w:r>
+          <w:rPr>
+            <w:rFonts w:ascii="Times New Roman" w:eastAsia="Times New Roman" w:hAnsi="Times New Roman" w:cs="Times New Roman"/>
+            <w:sz w:val="28"/>
+            <w:szCs w:val="28"/>
+            <w:lang w:eastAsia="ru-RU"/>
+          </w:rPr>
+          <w:t>семантическая паутина</w:t>
+        </w:r>
+      </w:hyperlink>
+      <w:r>
+        <w:rPr>
+          <w:rFonts w:ascii="Times New Roman" w:eastAsia="Times New Roman" w:hAnsi="Times New Roman" w:cs="Times New Roman"/>
+          <w:sz w:val="28"/>
+          <w:szCs w:val="28"/>
+          <w:lang w:eastAsia="ru-RU"/>
+        </w:rPr>
+        <w:t>.</w:t>
+      </w:r>
     </w:p>
     <w:p>
       <w:pPr>
         <w:spacing w:before="100" w:beforeAutospacing="1" w:after="100" w:afterAutospacing="1" w:line="360" w:lineRule="auto"/>
         <w:jc w:val="both"/>
-      </w:pPr>
-    </w:p>
-    <w:p/>
+        <w:rPr>
+          <w:rFonts w:ascii="Times New Roman" w:eastAsia="Times New Roman" w:hAnsi="Times New Roman" w:cs="Times New Roman"/>
+          <w:sz w:val="28"/>
+          <w:szCs w:val="28"/>
+          <w:lang w:eastAsia="ru-RU"/>
+        </w:rPr>
+      </w:pPr>
+      <w:r>
+        <w:rPr>
+          <w:rFonts w:ascii="Times New Roman" w:eastAsia="Times New Roman" w:hAnsi="Times New Roman" w:cs="Times New Roman"/>
+          <w:sz w:val="28"/>
+          <w:szCs w:val="28"/>
+          <w:lang w:eastAsia="ru-RU"/>
+        </w:rPr>
+        <w:t xml:space="preserve">Также существует проблема зависимости различных файлов друг от друга. Например, в UNIX-подобных операционных системах </w:t>
+      </w:r>
+      <w:hyperlink r:id="rId110" w:tooltip="Электронная почта" w:history="1">
+        <w:r>
+          <w:rPr>
+            <w:rFonts w:ascii="Times New Roman" w:eastAsia="Times New Roman" w:hAnsi="Times New Roman" w:cs="Times New Roman"/>
+            <w:sz w:val="28"/>
+            <w:szCs w:val="28"/>
+            <w:lang w:eastAsia="ru-RU"/>
+          </w:rPr>
+          <w:t>электронные письма</w:t>
+        </w:r>
+      </w:hyperlink>
+      <w:r>
+        <w:rPr>
+          <w:rFonts w:ascii="Times New Roman" w:eastAsia="Times New Roman" w:hAnsi="Times New Roman" w:cs="Times New Roman"/>
+          <w:sz w:val="28"/>
+          <w:szCs w:val="28"/>
+          <w:lang w:eastAsia="ru-RU"/>
+        </w:rPr>
+        <w:t xml:space="preserve"> хранятся отдельно от файлов. Ни одна из проблем не имеет отношения к задачам, заметкам или запланированным действиям, которые могут храниться в программе-календаре. Контактные данные могут храниться в другой программе. Так или иначе, все эти формы представления информации могут одновременно быть актуальными и необходимыми для какой-либо конкретной задачи.</w:t>
+      </w:r>
+    </w:p>
+    <w:p>
+      <w:pPr>
+        <w:spacing w:before="100" w:beforeAutospacing="1" w:after="100" w:afterAutospacing="1" w:line="360" w:lineRule="auto"/>
+        <w:jc w:val="both"/>
+        <w:rPr>
+          <w:rFonts w:ascii="Times New Roman" w:eastAsia="Times New Roman" w:hAnsi="Times New Roman" w:cs="Times New Roman"/>
+          <w:sz w:val="28"/>
+          <w:szCs w:val="28"/>
+          <w:lang w:eastAsia="ru-RU"/>
+        </w:rPr>
+      </w:pPr>
+      <w:r>
+        <w:rPr>
+          <w:rFonts w:ascii="Times New Roman" w:eastAsia="Times New Roman" w:hAnsi="Times New Roman" w:cs="Times New Roman"/>
+          <w:sz w:val="28"/>
+          <w:szCs w:val="28"/>
+          <w:lang w:eastAsia="ru-RU"/>
+        </w:rPr>
+        <w:t xml:space="preserve">В связи с этим, пользователь часто будет получать — с помощью </w:t>
+      </w:r>
+      <w:hyperlink r:id="rId111" w:tooltip="Браузер" w:history="1">
+        <w:r>
+          <w:rPr>
+            <w:rFonts w:ascii="Times New Roman" w:eastAsia="Times New Roman" w:hAnsi="Times New Roman" w:cs="Times New Roman"/>
+            <w:sz w:val="28"/>
+            <w:szCs w:val="28"/>
+            <w:lang w:eastAsia="ru-RU"/>
+          </w:rPr>
+          <w:t>браузера</w:t>
+        </w:r>
+      </w:hyperlink>
+      <w:r>
+        <w:rPr>
+          <w:rFonts w:ascii="Times New Roman" w:eastAsia="Times New Roman" w:hAnsi="Times New Roman" w:cs="Times New Roman"/>
+          <w:sz w:val="28"/>
+          <w:szCs w:val="28"/>
+          <w:lang w:eastAsia="ru-RU"/>
+        </w:rPr>
+        <w:t xml:space="preserve"> или иной программы — доступ к большому количеству информации из интернета, которая отделена от информации, локально хранимой на компьютере.</w:t>
+      </w:r>
+    </w:p>
+    <w:p>
+      <w:pPr>
+        <w:spacing w:before="100" w:beforeAutospacing="1" w:after="100" w:afterAutospacing="1"/>
+        <w:jc w:val="both"/>
+        <w:rPr>
+          <w:rFonts w:ascii="Times New Roman" w:eastAsia="Times New Roman" w:hAnsi="Times New Roman" w:cs="Times New Roman"/>
+          <w:sz w:val="28"/>
+          <w:szCs w:val="28"/>
+          <w:lang w:eastAsia="ru-RU"/>
+        </w:rPr>
+      </w:pPr>
+      <w:r>
+        <w:rPr>
+          <w:rFonts w:ascii="Times New Roman" w:eastAsia="Times New Roman" w:hAnsi="Times New Roman" w:cs="Times New Roman"/>
+          <w:sz w:val="28"/>
+          <w:szCs w:val="28"/>
+          <w:lang w:eastAsia="ru-RU"/>
+        </w:rPr>
+        <w:lastRenderedPageBreak/>
+        <w:t xml:space="preserve">Семантический рабочий стол — это попытка решить часть или все эти проблемы разом путём расширения возможностей операционной системы, делая возможным управление всеми данными с помощью технологий семантической паутины. Улучшенные пользовательские интерфейсы (или </w:t>
+      </w:r>
+      <w:proofErr w:type="spellStart"/>
+      <w:r>
+        <w:rPr>
+          <w:rFonts w:ascii="Times New Roman" w:eastAsia="Times New Roman" w:hAnsi="Times New Roman" w:cs="Times New Roman"/>
+          <w:sz w:val="28"/>
+          <w:szCs w:val="28"/>
+          <w:lang w:eastAsia="ru-RU"/>
+        </w:rPr>
+        <w:t>плагины</w:t>
+      </w:r>
+      <w:proofErr w:type="spellEnd"/>
+      <w:r>
+        <w:rPr>
+          <w:rFonts w:ascii="Times New Roman" w:eastAsia="Times New Roman" w:hAnsi="Times New Roman" w:cs="Times New Roman"/>
+          <w:sz w:val="28"/>
+          <w:szCs w:val="28"/>
+          <w:lang w:eastAsia="ru-RU"/>
+        </w:rPr>
+        <w:t xml:space="preserve"> к существующим приложениям), основанные на такой интеграции данных, могут давать пользователю </w:t>
+      </w:r>
+      <w:proofErr w:type="spellStart"/>
+      <w:r>
+        <w:rPr>
+          <w:rFonts w:ascii="Times New Roman" w:eastAsia="Times New Roman" w:hAnsi="Times New Roman" w:cs="Times New Roman"/>
+          <w:sz w:val="28"/>
+          <w:szCs w:val="28"/>
+          <w:lang w:eastAsia="ru-RU"/>
+        </w:rPr>
+        <w:t>целостностное</w:t>
+      </w:r>
+      <w:proofErr w:type="spellEnd"/>
+      <w:r>
+        <w:rPr>
+          <w:rFonts w:ascii="Times New Roman" w:eastAsia="Times New Roman" w:hAnsi="Times New Roman" w:cs="Times New Roman"/>
+          <w:sz w:val="28"/>
+          <w:szCs w:val="28"/>
+          <w:lang w:eastAsia="ru-RU"/>
+        </w:rPr>
+        <w:t xml:space="preserve"> представление о хранимых знаниях. Некоторые операционные системы, такие как </w:t>
+      </w:r>
+      <w:hyperlink r:id="rId112" w:tooltip="BeOS" w:history="1">
+        <w:proofErr w:type="spellStart"/>
+        <w:r>
+          <w:rPr>
+            <w:rFonts w:ascii="Times New Roman" w:eastAsia="Times New Roman" w:hAnsi="Times New Roman" w:cs="Times New Roman"/>
+            <w:sz w:val="28"/>
+            <w:szCs w:val="28"/>
+            <w:lang w:eastAsia="ru-RU"/>
+          </w:rPr>
+          <w:t>BeOS</w:t>
+        </w:r>
+        <w:proofErr w:type="spellEnd"/>
+      </w:hyperlink>
+      <w:r>
+        <w:rPr>
+          <w:rFonts w:ascii="Times New Roman" w:eastAsia="Times New Roman" w:hAnsi="Times New Roman" w:cs="Times New Roman"/>
+          <w:sz w:val="28"/>
+          <w:szCs w:val="28"/>
+          <w:lang w:eastAsia="ru-RU"/>
+        </w:rPr>
+        <w:t>, имеют файловые системы, схожие по функциональности с реляционными базами данных, которые хранят метаданные о документе прямо в файловой системе, что является существенным шагом на пути к семантическому рабочему столу.</w:t>
+      </w:r>
+    </w:p>
+    <w:p>
+      <w:pPr>
+        <w:keepNext/>
+        <w:spacing w:before="100" w:beforeAutospacing="1" w:after="100" w:afterAutospacing="1" w:line="360" w:lineRule="auto"/>
+        <w:jc w:val="both"/>
+      </w:pPr>
+      <w:r>
+        <w:rPr>
+          <w:rFonts w:ascii="Times New Roman" w:eastAsia="Times New Roman" w:hAnsi="Times New Roman" w:cs="Times New Roman"/>
+          <w:sz w:val="28"/>
+          <w:szCs w:val="28"/>
+          <w:lang w:eastAsia="ru-RU"/>
+        </w:rPr>
+        <w:t xml:space="preserve">Существуют различные интерпретации идеи семантического рабочего стола. В наиболее узком смысле она может интерпретироваться как добавление механизмов привязывания считываемых компьютером </w:t>
+      </w:r>
+      <w:hyperlink r:id="rId113" w:tooltip="Метаданные" w:history="1">
+        <w:r>
+          <w:rPr>
+            <w:rFonts w:ascii="Times New Roman" w:eastAsia="Times New Roman" w:hAnsi="Times New Roman" w:cs="Times New Roman"/>
+            <w:sz w:val="28"/>
+            <w:szCs w:val="28"/>
+            <w:lang w:eastAsia="ru-RU"/>
+          </w:rPr>
+          <w:t>метаданных</w:t>
+        </w:r>
+      </w:hyperlink>
+      <w:r>
+        <w:rPr>
+          <w:rFonts w:ascii="Times New Roman" w:eastAsia="Times New Roman" w:hAnsi="Times New Roman" w:cs="Times New Roman"/>
+          <w:sz w:val="28"/>
+          <w:szCs w:val="28"/>
+          <w:lang w:eastAsia="ru-RU"/>
+        </w:rPr>
+        <w:t xml:space="preserve"> к файлам. В крайних случаях она может трактоваться как полная замена существующим пользовательским интерфейсам, унифицирующая все формы данных и обеспечивающая единый последовательный интерфейс. В зависимости от решаемой проблемы, есть много степеней градации между двумя перечисленными вариантами.</w:t>
+      </w:r>
+      <w:r>
+        <w:rPr>
+          <w:rFonts w:ascii="Times New Roman" w:eastAsia="Times New Roman" w:hAnsi="Times New Roman" w:cs="Times New Roman"/>
+          <w:noProof/>
+          <w:sz w:val="28"/>
+          <w:szCs w:val="28"/>
+          <w:lang w:eastAsia="ru-RU"/>
+        </w:rPr>
+        <w:drawing>
+          <wp:inline distT="0" distB="0" distL="0" distR="0">
+            <wp:extent cx="5997220" cy="3238500"/>
+            <wp:effectExtent l="19050" t="0" r="3530" b="0"/>
+            <wp:docPr id="1" name="Рисунок 0" descr="bubbles.png"/>
+            <wp:cNvGraphicFramePr>
+              <a:graphicFrameLocks xmlns:a="http://schemas.openxmlformats.org/drawingml/2006/main" noChangeAspect="1"/>
+            </wp:cNvGraphicFramePr>
+            <a:graphic xmlns:a="http://schemas.openxmlformats.org/drawingml/2006/main">
+              <a:graphicData uri="http://schemas.openxmlformats.org/drawingml/2006/picture">
+                <pic:pic xmlns:pic="http://schemas.openxmlformats.org/drawingml/2006/picture">
+                  <pic:nvPicPr>
+                    <pic:cNvPr id="0" name="bubbles.png"/>
+                    <pic:cNvPicPr/>
+                  </pic:nvPicPr>
+                  <pic:blipFill>
+                    <a:blip r:embed="rId114"/>
+                    <a:stretch>
+                      <a:fillRect/>
+                    </a:stretch>
+                  </pic:blipFill>
+                  <pic:spPr>
+                    <a:xfrm>
+                      <a:off x="0" y="0"/>
+                      <a:ext cx="6001606" cy="3240869"/>
+                    </a:xfrm>
+                    <a:prstGeom prst="rect">
+                      <a:avLst/>
+                    </a:prstGeom>
+                  </pic:spPr>
+                </pic:pic>
+              </a:graphicData>
+            </a:graphic>
+          </wp:inline>
+        </w:drawing>
+      </w:r>
+    </w:p>
+    <w:p>
+      <w:pPr>
+        <w:pStyle w:val="ad"/>
+        <w:jc w:val="both"/>
+        <w:rPr>
+          <w:rFonts w:ascii="Times New Roman" w:eastAsia="Times New Roman" w:hAnsi="Times New Roman" w:cs="Times New Roman"/>
+          <w:color w:val="000000" w:themeColor="text1"/>
+          <w:sz w:val="36"/>
+          <w:szCs w:val="28"/>
+          <w:lang w:eastAsia="ru-RU"/>
+        </w:rPr>
+      </w:pPr>
+      <w:r>
+        <w:rPr>
+          <w:color w:val="000000" w:themeColor="text1"/>
+          <w:sz w:val="22"/>
+        </w:rPr>
+        <w:t xml:space="preserve">Рисунок </w:t>
+      </w:r>
+      <w:r>
+        <w:rPr>
+          <w:color w:val="000000" w:themeColor="text1"/>
+          <w:sz w:val="22"/>
+        </w:rPr>
+        <w:fldChar w:fldCharType="begin"/>
+      </w:r>
+      <w:r>
+        <w:rPr>
+          <w:color w:val="000000" w:themeColor="text1"/>
+          <w:sz w:val="22"/>
+        </w:rPr>
+        <w:instrText xml:space="preserve"> SEQ Рисунок \* ARABIC </w:instrText>
+      </w:r>
+      <w:r>
+        <w:rPr>
+          <w:color w:val="000000" w:themeColor="text1"/>
+          <w:sz w:val="22"/>
+        </w:rPr>
+        <w:fldChar w:fldCharType="separate"/>
+      </w:r>
+      <w:r>
+        <w:rPr>
+          <w:noProof/>
+          <w:color w:val="000000" w:themeColor="text1"/>
+          <w:sz w:val="22"/>
+        </w:rPr>
+        <w:t>3</w:t>
+      </w:r>
+      <w:r>
+        <w:rPr>
+          <w:color w:val="000000" w:themeColor="text1"/>
+          <w:sz w:val="22"/>
+        </w:rPr>
+        <w:fldChar w:fldCharType="end"/>
+      </w:r>
+      <w:r>
+        <w:rPr>
+          <w:color w:val="000000" w:themeColor="text1"/>
+          <w:sz w:val="22"/>
+        </w:rPr>
+        <w:t xml:space="preserve">. Структура </w:t>
+      </w:r>
+      <w:r>
+        <w:rPr>
+          <w:color w:val="000000" w:themeColor="text1"/>
+          <w:sz w:val="22"/>
+          <w:lang w:val="en-US"/>
+        </w:rPr>
+        <w:t>Semantic Desktop</w:t>
+      </w:r>
+    </w:p>
+    <w:p>
+      <w:pPr>
+        <w:spacing w:before="100" w:beforeAutospacing="1" w:after="100" w:afterAutospacing="1" w:line="360" w:lineRule="auto"/>
+        <w:jc w:val="both"/>
+        <w:rPr>
+          <w:rFonts w:ascii="Times New Roman" w:eastAsia="Times New Roman" w:hAnsi="Times New Roman" w:cs="Times New Roman"/>
+          <w:b/>
+          <w:sz w:val="28"/>
+          <w:szCs w:val="28"/>
+          <w:lang w:eastAsia="ru-RU"/>
+        </w:rPr>
+      </w:pPr>
+      <w:r>
+        <w:rPr>
+          <w:rFonts w:ascii="Times New Roman" w:eastAsia="Times New Roman" w:hAnsi="Times New Roman" w:cs="Times New Roman"/>
+          <w:b/>
+          <w:sz w:val="28"/>
+          <w:szCs w:val="28"/>
+          <w:lang w:eastAsia="ru-RU"/>
+        </w:rPr>
+        <w:lastRenderedPageBreak/>
+        <w:t>Заключение</w:t>
+      </w:r>
+    </w:p>
+    <w:p>
+      <w:pPr>
+        <w:spacing w:before="100" w:beforeAutospacing="1" w:after="100" w:afterAutospacing="1" w:line="360" w:lineRule="auto"/>
+        <w:jc w:val="both"/>
+        <w:rPr>
+          <w:rFonts w:ascii="Times New Roman" w:eastAsia="Times New Roman" w:hAnsi="Times New Roman" w:cs="Times New Roman"/>
+          <w:sz w:val="28"/>
+          <w:szCs w:val="28"/>
+          <w:lang w:eastAsia="ru-RU"/>
+        </w:rPr>
+      </w:pPr>
+      <w:r>
+        <w:rPr>
+          <w:rFonts w:ascii="Times New Roman" w:eastAsia="Times New Roman" w:hAnsi="Times New Roman" w:cs="Times New Roman"/>
+          <w:sz w:val="28"/>
+          <w:szCs w:val="28"/>
+          <w:lang w:eastAsia="ru-RU"/>
+        </w:rPr>
+        <w:t xml:space="preserve">Хоть технологии </w:t>
+      </w:r>
+      <w:r>
+        <w:rPr>
+          <w:rFonts w:ascii="Times New Roman" w:eastAsia="Times New Roman" w:hAnsi="Times New Roman" w:cs="Times New Roman"/>
+          <w:sz w:val="28"/>
+          <w:szCs w:val="28"/>
+          <w:lang w:val="en-US" w:eastAsia="ru-RU"/>
+        </w:rPr>
+        <w:t>Semantic</w:t>
+      </w:r>
+      <w:r>
+        <w:rPr>
+          <w:rFonts w:ascii="Times New Roman" w:eastAsia="Times New Roman" w:hAnsi="Times New Roman" w:cs="Times New Roman"/>
+          <w:sz w:val="28"/>
+          <w:szCs w:val="28"/>
+          <w:lang w:eastAsia="ru-RU"/>
+        </w:rPr>
+        <w:t xml:space="preserve"> </w:t>
+      </w:r>
+      <w:r>
+        <w:rPr>
+          <w:rFonts w:ascii="Times New Roman" w:eastAsia="Times New Roman" w:hAnsi="Times New Roman" w:cs="Times New Roman"/>
+          <w:sz w:val="28"/>
+          <w:szCs w:val="28"/>
+          <w:lang w:val="en-US" w:eastAsia="ru-RU"/>
+        </w:rPr>
+        <w:t>Web</w:t>
+      </w:r>
+      <w:r>
+        <w:rPr>
+          <w:rFonts w:ascii="Times New Roman" w:eastAsia="Times New Roman" w:hAnsi="Times New Roman" w:cs="Times New Roman"/>
+          <w:sz w:val="28"/>
+          <w:szCs w:val="28"/>
+          <w:lang w:eastAsia="ru-RU"/>
+        </w:rPr>
+        <w:t xml:space="preserve"> </w:t>
+      </w:r>
+      <w:r>
+        <w:rPr>
+          <w:rFonts w:ascii="Times New Roman" w:eastAsia="Times New Roman" w:hAnsi="Times New Roman" w:cs="Times New Roman"/>
+          <w:sz w:val="28"/>
+          <w:szCs w:val="28"/>
+          <w:lang w:eastAsia="ru-RU"/>
+        </w:rPr>
+        <w:t xml:space="preserve">разрабатывались для </w:t>
+      </w:r>
+      <w:r>
+        <w:rPr>
+          <w:rFonts w:ascii="Times New Roman" w:eastAsia="Times New Roman" w:hAnsi="Times New Roman" w:cs="Times New Roman"/>
+          <w:sz w:val="28"/>
+          <w:szCs w:val="28"/>
+          <w:lang w:eastAsia="ru-RU"/>
+        </w:rPr>
+        <w:t xml:space="preserve">развертывания семантической сети в </w:t>
+      </w:r>
+      <w:r>
+        <w:rPr>
+          <w:rFonts w:ascii="Times New Roman" w:eastAsia="Times New Roman" w:hAnsi="Times New Roman" w:cs="Times New Roman"/>
+          <w:sz w:val="28"/>
+          <w:szCs w:val="28"/>
+          <w:lang w:eastAsia="ru-RU"/>
+        </w:rPr>
+        <w:t xml:space="preserve">глобальной сети Интернет, они достаточно универсальный для построения </w:t>
+      </w:r>
+      <w:r>
+        <w:rPr>
+          <w:rFonts w:ascii="Times New Roman" w:eastAsia="Times New Roman" w:hAnsi="Times New Roman" w:cs="Times New Roman"/>
+          <w:sz w:val="28"/>
+          <w:szCs w:val="28"/>
+          <w:lang w:eastAsia="ru-RU"/>
+        </w:rPr>
+        <w:t>семантических графов, распределенных по электронным сетям любого уровня.</w:t>
+      </w:r>
+      <w:r>
+        <w:rPr>
+          <w:rFonts w:ascii="Times New Roman" w:eastAsia="Times New Roman" w:hAnsi="Times New Roman" w:cs="Times New Roman"/>
+          <w:sz w:val="28"/>
+          <w:szCs w:val="28"/>
+          <w:lang w:eastAsia="ru-RU"/>
+        </w:rPr>
+        <w:t xml:space="preserve"> </w:t>
+      </w:r>
+      <w:r>
+        <w:rPr>
+          <w:rFonts w:ascii="Times New Roman" w:eastAsia="Times New Roman" w:hAnsi="Times New Roman" w:cs="Times New Roman"/>
+          <w:sz w:val="28"/>
+          <w:szCs w:val="28"/>
+          <w:lang w:eastAsia="ru-RU"/>
+        </w:rPr>
+        <w:t xml:space="preserve">Так, с помощью языка описания семантических документов </w:t>
+      </w:r>
+      <w:r>
+        <w:rPr>
+          <w:rFonts w:ascii="Times New Roman" w:eastAsia="Times New Roman" w:hAnsi="Times New Roman" w:cs="Times New Roman"/>
+          <w:sz w:val="28"/>
+          <w:szCs w:val="28"/>
+          <w:lang w:val="en-US" w:eastAsia="ru-RU"/>
+        </w:rPr>
+        <w:t>RDF</w:t>
+      </w:r>
+      <w:r>
+        <w:rPr>
+          <w:rFonts w:ascii="Times New Roman" w:eastAsia="Times New Roman" w:hAnsi="Times New Roman" w:cs="Times New Roman"/>
+          <w:sz w:val="28"/>
+          <w:szCs w:val="28"/>
+          <w:lang w:eastAsia="ru-RU"/>
+        </w:rPr>
+        <w:t xml:space="preserve"> </w:t>
+      </w:r>
+      <w:r>
+        <w:rPr>
+          <w:rFonts w:ascii="Times New Roman" w:eastAsia="Times New Roman" w:hAnsi="Times New Roman" w:cs="Times New Roman"/>
+          <w:sz w:val="28"/>
+          <w:szCs w:val="28"/>
+          <w:lang w:eastAsia="ru-RU"/>
+        </w:rPr>
+        <w:t xml:space="preserve">и идентификаторов </w:t>
+      </w:r>
+      <w:r>
+        <w:rPr>
+          <w:rFonts w:ascii="Times New Roman" w:eastAsia="Times New Roman" w:hAnsi="Times New Roman" w:cs="Times New Roman"/>
+          <w:sz w:val="28"/>
+          <w:szCs w:val="28"/>
+          <w:lang w:val="en-US" w:eastAsia="ru-RU"/>
+        </w:rPr>
+        <w:t>URI</w:t>
+      </w:r>
+      <w:r>
+        <w:rPr>
+          <w:rFonts w:ascii="Times New Roman" w:eastAsia="Times New Roman" w:hAnsi="Times New Roman" w:cs="Times New Roman"/>
+          <w:sz w:val="28"/>
+          <w:szCs w:val="28"/>
+          <w:lang w:eastAsia="ru-RU"/>
+        </w:rPr>
+        <w:t xml:space="preserve"> можно </w:t>
+      </w:r>
+      <w:r>
+        <w:rPr>
+          <w:rFonts w:ascii="Times New Roman" w:eastAsia="Times New Roman" w:hAnsi="Times New Roman" w:cs="Times New Roman"/>
+          <w:sz w:val="28"/>
+          <w:szCs w:val="28"/>
+          <w:lang w:eastAsia="ru-RU"/>
+        </w:rPr>
+        <w:t>выстроить семантическую сеть на уровне предприятия или даже группы предприятий (</w:t>
+      </w:r>
+      <w:r>
+        <w:rPr>
+          <w:rFonts w:ascii="Times New Roman" w:eastAsia="Times New Roman" w:hAnsi="Times New Roman" w:cs="Times New Roman"/>
+          <w:sz w:val="28"/>
+          <w:szCs w:val="28"/>
+          <w:lang w:eastAsia="ru-RU"/>
+        </w:rPr>
+        <w:t>например,</w:t>
+      </w:r>
+      <w:r>
+        <w:rPr>
+          <w:rFonts w:ascii="Times New Roman" w:eastAsia="Times New Roman" w:hAnsi="Times New Roman" w:cs="Times New Roman"/>
+          <w:sz w:val="28"/>
+          <w:szCs w:val="28"/>
+          <w:lang w:eastAsia="ru-RU"/>
+        </w:rPr>
+        <w:t xml:space="preserve"> для </w:t>
+      </w:r>
+      <w:r>
+        <w:rPr>
+          <w:rFonts w:ascii="Times New Roman" w:eastAsia="Times New Roman" w:hAnsi="Times New Roman" w:cs="Times New Roman"/>
+          <w:sz w:val="28"/>
+          <w:szCs w:val="28"/>
+          <w:lang w:eastAsia="ru-RU"/>
+        </w:rPr>
+        <w:t>стандартизации финансовых показателей в конгломерате компаний)</w:t>
+      </w:r>
+      <w:r>
+        <w:rPr>
+          <w:rFonts w:ascii="Times New Roman" w:eastAsia="Times New Roman" w:hAnsi="Times New Roman" w:cs="Times New Roman"/>
+          <w:sz w:val="28"/>
+          <w:szCs w:val="28"/>
+          <w:lang w:eastAsia="ru-RU"/>
+        </w:rPr>
+        <w:t xml:space="preserve">. </w:t>
+      </w:r>
+      <w:r>
+        <w:rPr>
+          <w:rFonts w:ascii="Times New Roman" w:eastAsia="Times New Roman" w:hAnsi="Times New Roman" w:cs="Times New Roman"/>
+          <w:sz w:val="28"/>
+          <w:szCs w:val="28"/>
+          <w:lang w:eastAsia="ru-RU"/>
+        </w:rPr>
+        <w:t>Более того, в семантическую сеть можно даже превратить ресурсы одного персонального компьютера с помощью определенных приложений, таких как персональный информационный менеджер или даже специализированных операционных систем, построенных н</w:t>
+      </w:r>
+      <w:r>
+        <w:rPr>
+          <w:rFonts w:ascii="Times New Roman" w:eastAsia="Times New Roman" w:hAnsi="Times New Roman" w:cs="Times New Roman"/>
+          <w:sz w:val="28"/>
+          <w:szCs w:val="28"/>
+          <w:lang w:eastAsia="ru-RU"/>
+        </w:rPr>
+        <w:t>а идее семантически соединенных файлов и их метаданных в компьютере</w:t>
+      </w:r>
+      <w:r>
+        <w:rPr>
+          <w:rFonts w:ascii="Times New Roman" w:eastAsia="Times New Roman" w:hAnsi="Times New Roman" w:cs="Times New Roman"/>
+          <w:sz w:val="28"/>
+          <w:szCs w:val="28"/>
+          <w:lang w:eastAsia="ru-RU"/>
+        </w:rPr>
+        <w:t xml:space="preserve"> (</w:t>
+      </w:r>
+      <w:r>
+        <w:rPr>
+          <w:rFonts w:ascii="Times New Roman" w:eastAsia="Times New Roman" w:hAnsi="Times New Roman" w:cs="Times New Roman"/>
+          <w:sz w:val="28"/>
+          <w:szCs w:val="28"/>
+          <w:lang w:val="en-US" w:eastAsia="ru-RU"/>
+        </w:rPr>
+        <w:t>BeOS</w:t>
+      </w:r>
+      <w:r>
+        <w:rPr>
+          <w:rFonts w:ascii="Times New Roman" w:eastAsia="Times New Roman" w:hAnsi="Times New Roman" w:cs="Times New Roman"/>
+          <w:sz w:val="28"/>
+          <w:szCs w:val="28"/>
+          <w:lang w:eastAsia="ru-RU"/>
+        </w:rPr>
+        <w:t>)</w:t>
+      </w:r>
+      <w:r>
+        <w:rPr>
+          <w:rFonts w:ascii="Times New Roman" w:eastAsia="Times New Roman" w:hAnsi="Times New Roman" w:cs="Times New Roman"/>
+          <w:sz w:val="28"/>
+          <w:szCs w:val="28"/>
+          <w:lang w:eastAsia="ru-RU"/>
+        </w:rPr>
+        <w:t xml:space="preserve">. </w:t>
+      </w:r>
+    </w:p>
+    <w:p>
+      <w:pPr>
+        <w:spacing w:before="100" w:beforeAutospacing="1" w:after="100" w:afterAutospacing="1" w:line="360" w:lineRule="auto"/>
+        <w:jc w:val="both"/>
+        <w:rPr>
+          <w:rFonts w:ascii="Times New Roman" w:eastAsia="Times New Roman" w:hAnsi="Times New Roman" w:cs="Times New Roman"/>
+          <w:sz w:val="28"/>
+          <w:szCs w:val="28"/>
+          <w:lang w:eastAsia="ru-RU"/>
+        </w:rPr>
+      </w:pPr>
+      <w:r>
+        <w:rPr>
+          <w:rFonts w:ascii="Times New Roman" w:eastAsia="Times New Roman" w:hAnsi="Times New Roman" w:cs="Times New Roman"/>
+          <w:sz w:val="28"/>
+          <w:szCs w:val="28"/>
+          <w:lang w:eastAsia="ru-RU"/>
+        </w:rPr>
+        <w:t xml:space="preserve">Практической реализацией этой идеи является так называемый Семантический рабочий стол – компьютерный пользовательский интерфейс, который дает возможность управления данными на персональном компьютере таким образом, что упрощается автоматическая обработка этих данных и взаимодействие между различными приложениями. </w:t>
+      </w:r>
+      <w:r>
+        <w:rPr>
+          <w:rFonts w:ascii="Times New Roman" w:eastAsia="Times New Roman" w:hAnsi="Times New Roman" w:cs="Times New Roman"/>
+          <w:sz w:val="28"/>
+          <w:szCs w:val="28"/>
+          <w:lang w:eastAsia="ru-RU"/>
+        </w:rPr>
+        <w:t xml:space="preserve">Не обладая качественными </w:t>
+      </w:r>
+      <w:hyperlink r:id="rId115" w:tooltip="Метаданные" w:history="1">
+        <w:r>
+          <w:rPr>
+            <w:rFonts w:ascii="Times New Roman" w:eastAsia="Times New Roman" w:hAnsi="Times New Roman" w:cs="Times New Roman"/>
+            <w:sz w:val="28"/>
+            <w:szCs w:val="28"/>
+            <w:lang w:eastAsia="ru-RU"/>
+          </w:rPr>
+          <w:t>метаданными</w:t>
+        </w:r>
+      </w:hyperlink>
+      <w:r>
+        <w:rPr>
+          <w:rFonts w:ascii="Times New Roman" w:eastAsia="Times New Roman" w:hAnsi="Times New Roman" w:cs="Times New Roman"/>
+          <w:sz w:val="28"/>
+          <w:szCs w:val="28"/>
+          <w:lang w:eastAsia="ru-RU"/>
+        </w:rPr>
+        <w:t>, компьютеры не способны без труда узнавать множество зачастую необходимых атрибутов файлов.</w:t>
+      </w:r>
+      <w:r>
+        <w:rPr>
+          <w:rFonts w:ascii="Times New Roman" w:eastAsia="Times New Roman" w:hAnsi="Times New Roman" w:cs="Times New Roman"/>
+          <w:sz w:val="28"/>
+          <w:szCs w:val="28"/>
+          <w:lang w:eastAsia="ru-RU"/>
+        </w:rPr>
+        <w:t xml:space="preserve"> Однако если позволить </w:t>
+      </w:r>
+      <w:r>
+        <w:rPr>
+          <w:rFonts w:ascii="Times New Roman" w:eastAsia="Times New Roman" w:hAnsi="Times New Roman" w:cs="Times New Roman"/>
+          <w:sz w:val="28"/>
+          <w:szCs w:val="28"/>
+          <w:lang w:eastAsia="ru-RU"/>
+        </w:rPr>
+        <w:t>компьютеру управлять данными с помощью технологий семантической паутины, возможна смысловая обработка всей информации в системе, что превращает персональный компьютер в персональную базу знаний.</w:t>
+      </w:r>
+    </w:p>
+    <w:p>
+      <w:pPr>
+        <w:spacing w:before="100" w:beforeAutospacing="1" w:after="100" w:afterAutospacing="1" w:line="360" w:lineRule="auto"/>
+        <w:jc w:val="both"/>
+        <w:rPr>
+          <w:rFonts w:ascii="Times New Roman" w:eastAsia="Times New Roman" w:hAnsi="Times New Roman" w:cs="Times New Roman"/>
+          <w:sz w:val="28"/>
+          <w:szCs w:val="28"/>
+          <w:lang w:eastAsia="ru-RU"/>
+        </w:rPr>
+      </w:pPr>
+      <w:r>
+        <w:rPr>
+          <w:rFonts w:ascii="Times New Roman" w:eastAsia="Times New Roman" w:hAnsi="Times New Roman" w:cs="Times New Roman"/>
+          <w:sz w:val="28"/>
+          <w:szCs w:val="28"/>
+          <w:lang w:eastAsia="ru-RU"/>
+        </w:rPr>
+        <w:t xml:space="preserve">Семантические графы и их электронные представления хоть и находятся на заре своего развития, </w:t>
+      </w:r>
+      <w:r>
+        <w:rPr>
+          <w:rFonts w:ascii="Times New Roman" w:eastAsia="Times New Roman" w:hAnsi="Times New Roman" w:cs="Times New Roman"/>
+          <w:sz w:val="28"/>
+          <w:szCs w:val="28"/>
+          <w:lang w:eastAsia="ru-RU"/>
+        </w:rPr>
+        <w:t>имеют поистине безграничный потенциал</w:t>
+      </w:r>
+      <w:r>
+        <w:rPr>
+          <w:rFonts w:ascii="Times New Roman" w:eastAsia="Times New Roman" w:hAnsi="Times New Roman" w:cs="Times New Roman"/>
+          <w:sz w:val="28"/>
+          <w:szCs w:val="28"/>
+          <w:lang w:eastAsia="ru-RU"/>
+        </w:rPr>
+        <w:t xml:space="preserve">. </w:t>
+      </w:r>
+      <w:r>
+        <w:rPr>
+          <w:rFonts w:ascii="Times New Roman" w:eastAsia="Times New Roman" w:hAnsi="Times New Roman" w:cs="Times New Roman"/>
+          <w:sz w:val="28"/>
+          <w:szCs w:val="28"/>
+          <w:lang w:eastAsia="ru-RU"/>
+        </w:rPr>
+        <w:t>Их не зря называют будущим Интернета и баз знаний.</w:t>
+      </w:r>
+    </w:p>
     <w:sectPr>
       <w:pgSz w:w="11906" w:h="16838"/>
       <w:pgMar w:top="1134" w:right="850" w:bottom="1134" w:left="1701" w:header="708" w:footer="708" w:gutter="0"/>
@@ -8719,7 +9666,7 @@
   <a:extraClrSchemeLst/>
   <a:extLst>
     <a:ext uri="{05A4C25C-085E-4340-85A3-A5531E510DB2}">
-      <thm15:themeFamily xmlns:thm15="http://schemas.microsoft.com/office/thememl/2012/main" xmlns="" name="Office Theme" id="{62F939B6-93AF-4DB8-9C6B-D6C7DFDC589F}" vid="{4A3C46E8-61CC-4603-A589-7422A47A8E4A}"/>
+      <thm15:themeFamily xmlns="" xmlns:thm15="http://schemas.microsoft.com/office/thememl/2012/main" name="Office Theme" id="{62F939B6-93AF-4DB8-9C6B-D6C7DFDC589F}" vid="{4A3C46E8-61CC-4603-A589-7422A47A8E4A}"/>
     </a:ext>
   </a:extLst>
 </a:theme>

</xml_diff>